<commit_message>
Fix Word picture inclusion Add project generator
</commit_message>
<xml_diff>
--- a/tests/resources/test_one_dictionary.docx
+++ b/tests/resources/test_one_dictionary.docx
@@ -12099,6 +12099,13 @@
         <w:shd w:val="clear" w:color="auto" w:fill="FBCAA2" w:themeFill="accent6" w:themeFillTint="7F"/>
       </w:tcPr>
     </w:tblStylePr>
+  </w:style>
+  <w:style w:type="paragraph" w:customStyle="1" w:styleId="ListBullet4">
+    <w:name w:val="List Bullet 4"/>
+    <w:basedOn w:val="ListBullet3"/>
+    <w:pPr>
+      <w:ind w:firstLine="216"/>
+    </w:pPr>
   </w:style>
 </w:styles>
 </file>

</xml_diff>